<commit_message>
Casos de uso word
</commit_message>
<xml_diff>
--- a/ITER1/ARTEFACTOS/3_CasosDeUso.docx
+++ b/ITER1/ARTEFACTOS/3_CasosDeUso.docx
@@ -15,6 +15,7 @@
         </w:rPr>
       </w:pPr>
       <w:bookmarkStart w:id="0" w:name="_Toc527976037"/>
+      <w:commentRangeStart w:id="1"/>
       <w:r>
         <w:rPr>
           <w:noProof/>
@@ -22,17 +23,26 @@
         <w:t>3   Casos de uso.</w:t>
       </w:r>
       <w:bookmarkEnd w:id="0"/>
+      <w:commentRangeEnd w:id="1"/>
+      <w:r>
+        <w:rPr>
+          <w:rStyle w:val="Refdecomentario"/>
+          <w:rFonts w:asciiTheme="minorHAnsi" w:eastAsiaTheme="minorEastAsia" w:hAnsiTheme="minorHAnsi" w:cstheme="minorBidi"/>
+          <w:color w:val="auto"/>
+        </w:rPr>
+        <w:commentReference w:id="1"/>
+      </w:r>
     </w:p>
     <w:p>
       <w:pPr>
         <w:pStyle w:val="Ttulo2"/>
         <w:jc w:val="both"/>
       </w:pPr>
-      <w:bookmarkStart w:id="1" w:name="_Toc527976038"/>
+      <w:bookmarkStart w:id="3" w:name="_Toc527976038"/>
       <w:r>
         <w:t>Listado de casos de uso.</w:t>
       </w:r>
-      <w:bookmarkEnd w:id="1"/>
+      <w:bookmarkEnd w:id="3"/>
     </w:p>
     <w:p>
       <w:pPr>
@@ -794,8 +804,6 @@
         </w:rPr>
         <w:t xml:space="preserve"> Media</w:t>
       </w:r>
-      <w:bookmarkStart w:id="2" w:name="_GoBack"/>
-      <w:bookmarkEnd w:id="2"/>
     </w:p>
     <w:p>
       <w:pPr>
@@ -4104,13 +4112,13 @@
       <w:r>
         <w:t xml:space="preserve">: </w:t>
       </w:r>
-      <w:bookmarkStart w:id="3" w:name="OLE_LINK135"/>
-      <w:bookmarkStart w:id="4" w:name="OLE_LINK136"/>
+      <w:bookmarkStart w:id="4" w:name="OLE_LINK135"/>
+      <w:bookmarkStart w:id="5" w:name="OLE_LINK136"/>
       <w:r>
         <w:t>Baja</w:t>
       </w:r>
-      <w:bookmarkEnd w:id="3"/>
       <w:bookmarkEnd w:id="4"/>
+      <w:bookmarkEnd w:id="5"/>
     </w:p>
     <w:p>
       <w:pPr>
@@ -6445,11 +6453,11 @@
       <w:pPr>
         <w:pStyle w:val="Ttulo3"/>
       </w:pPr>
-      <w:bookmarkStart w:id="5" w:name="_Toc527976039"/>
+      <w:bookmarkStart w:id="6" w:name="_Toc527976039"/>
       <w:r>
         <w:t>Casos de uso de la SOLUCIÓN 1</w:t>
       </w:r>
-      <w:bookmarkEnd w:id="5"/>
+      <w:bookmarkEnd w:id="6"/>
     </w:p>
     <w:p>
       <w:pPr>
@@ -7213,11 +7221,11 @@
       <w:pPr>
         <w:pStyle w:val="Ttulo3"/>
       </w:pPr>
-      <w:bookmarkStart w:id="6" w:name="_Toc527976040"/>
+      <w:bookmarkStart w:id="7" w:name="_Toc527976040"/>
       <w:r>
         <w:t>Casos de uso de las SOLUCIONES 2 Y 3</w:t>
       </w:r>
-      <w:bookmarkEnd w:id="6"/>
+      <w:bookmarkEnd w:id="7"/>
     </w:p>
     <w:p>
       <w:pPr>
@@ -7942,7 +7950,7 @@
     </w:p>
     <w:p/>
     <w:sectPr>
-      <w:headerReference w:type="default" r:id="rId7"/>
+      <w:headerReference w:type="default" r:id="rId10"/>
       <w:pgSz w:w="11906" w:h="16838"/>
       <w:pgMar w:top="720" w:right="720" w:bottom="720" w:left="720" w:header="708" w:footer="708" w:gutter="0"/>
       <w:cols w:space="708"/>
@@ -7950,6 +7958,44 @@
     </w:sectPr>
   </w:body>
 </w:document>
+</file>
+
+<file path=word/comments.xml><?xml version="1.0" encoding="utf-8"?>
+<w:comments xmlns:wpc="http://schemas.microsoft.com/office/word/2010/wordprocessingCanvas" xmlns:cx="http://schemas.microsoft.com/office/drawing/2014/chartex" xmlns:cx1="http://schemas.microsoft.com/office/drawing/2015/9/8/chartex" xmlns:cx2="http://schemas.microsoft.com/office/drawing/2015/10/21/chartex" xmlns:cx3="http://schemas.microsoft.com/office/drawing/2016/5/9/chartex" xmlns:cx4="http://schemas.microsoft.com/office/drawing/2016/5/10/chartex" xmlns:cx5="http://schemas.microsoft.com/office/drawing/2016/5/11/chartex" xmlns:cx6="http://schemas.microsoft.com/office/drawing/2016/5/12/chartex" xmlns:cx7="http://schemas.microsoft.com/office/drawing/2016/5/13/chartex" xmlns:cx8="http://schemas.microsoft.com/office/drawing/2016/5/14/chartex" xmlns:mc="http://schemas.openxmlformats.org/markup-compatibility/2006" xmlns:aink="http://schemas.microsoft.com/office/drawing/2016/ink" xmlns:am3d="http://schemas.microsoft.com/office/drawing/2017/model3d" xmlns:o="urn:schemas-microsoft-com:office:office" xmlns:r="http://schemas.openxmlformats.org/officeDocument/2006/relationships" xmlns:m="http://schemas.openxmlformats.org/officeDocument/2006/math" xmlns:v="urn:schemas-microsoft-com:vml" xmlns:wp14="http://schemas.microsoft.com/office/word/2010/wordprocessingDrawing" xmlns:wp="http://schemas.openxmlformats.org/drawingml/2006/wordprocessingDrawing" xmlns:w10="urn:schemas-microsoft-com:office:word" xmlns:w="http://schemas.openxmlformats.org/wordprocessingml/2006/main" xmlns:w14="http://schemas.microsoft.com/office/word/2010/wordml" xmlns:w15="http://schemas.microsoft.com/office/word/2012/wordml" xmlns:w16cid="http://schemas.microsoft.com/office/word/2016/wordml/cid" xmlns:w16se="http://schemas.microsoft.com/office/word/2015/wordml/symex" xmlns:wpg="http://schemas.microsoft.com/office/word/2010/wordprocessingGroup" xmlns:wpi="http://schemas.microsoft.com/office/word/2010/wordprocessingInk" xmlns:wne="http://schemas.microsoft.com/office/word/2006/wordml" xmlns:wps="http://schemas.microsoft.com/office/word/2010/wordprocessingShape" mc:Ignorable="w14 w15 w16se w16cid wp14">
+  <w:comment w:id="1" w:author="Sergio Sanz Sacristán" w:date="2018-10-30T08:52:00Z" w:initials="SSS">
+    <w:p>
+      <w:pPr>
+        <w:pStyle w:val="Textocomentario"/>
+      </w:pPr>
+      <w:r>
+        <w:rPr>
+          <w:rStyle w:val="Refdecomentario"/>
+        </w:rPr>
+        <w:annotationRef/>
+      </w:r>
+      <w:r>
+        <w:t>Modificar en todos los casos de uso donde pone Gestión</w:t>
+      </w:r>
+      <w:bookmarkStart w:id="2" w:name="_GoBack"/>
+      <w:bookmarkEnd w:id="2"/>
+      <w:r>
+        <w:t xml:space="preserve"> de tal… que es un menú que dispone de distintas funcionalidades como este hecho en el caso de uso 2. Gestión de clientes.</w:t>
+      </w:r>
+    </w:p>
+  </w:comment>
+</w:comments>
+</file>
+
+<file path=word/commentsExtended.xml><?xml version="1.0" encoding="utf-8"?>
+<w15:commentsEx xmlns:wpc="http://schemas.microsoft.com/office/word/2010/wordprocessingCanvas" xmlns:cx="http://schemas.microsoft.com/office/drawing/2014/chartex" xmlns:cx1="http://schemas.microsoft.com/office/drawing/2015/9/8/chartex" xmlns:cx2="http://schemas.microsoft.com/office/drawing/2015/10/21/chartex" xmlns:cx3="http://schemas.microsoft.com/office/drawing/2016/5/9/chartex" xmlns:cx4="http://schemas.microsoft.com/office/drawing/2016/5/10/chartex" xmlns:cx5="http://schemas.microsoft.com/office/drawing/2016/5/11/chartex" xmlns:cx6="http://schemas.microsoft.com/office/drawing/2016/5/12/chartex" xmlns:cx7="http://schemas.microsoft.com/office/drawing/2016/5/13/chartex" xmlns:cx8="http://schemas.microsoft.com/office/drawing/2016/5/14/chartex" xmlns:mc="http://schemas.openxmlformats.org/markup-compatibility/2006" xmlns:aink="http://schemas.microsoft.com/office/drawing/2016/ink" xmlns:am3d="http://schemas.microsoft.com/office/drawing/2017/model3d" xmlns:o="urn:schemas-microsoft-com:office:office" xmlns:r="http://schemas.openxmlformats.org/officeDocument/2006/relationships" xmlns:m="http://schemas.openxmlformats.org/officeDocument/2006/math" xmlns:v="urn:schemas-microsoft-com:vml" xmlns:wp14="http://schemas.microsoft.com/office/word/2010/wordprocessingDrawing" xmlns:wp="http://schemas.openxmlformats.org/drawingml/2006/wordprocessingDrawing" xmlns:w10="urn:schemas-microsoft-com:office:word" xmlns:w="http://schemas.openxmlformats.org/wordprocessingml/2006/main" xmlns:w14="http://schemas.microsoft.com/office/word/2010/wordml" xmlns:w15="http://schemas.microsoft.com/office/word/2012/wordml" xmlns:w16cid="http://schemas.microsoft.com/office/word/2016/wordml/cid" xmlns:w16se="http://schemas.microsoft.com/office/word/2015/wordml/symex" xmlns:wpg="http://schemas.microsoft.com/office/word/2010/wordprocessingGroup" xmlns:wpi="http://schemas.microsoft.com/office/word/2010/wordprocessingInk" xmlns:wne="http://schemas.microsoft.com/office/word/2006/wordml" xmlns:wps="http://schemas.microsoft.com/office/word/2010/wordprocessingShape" mc:Ignorable="w14 w15 w16se w16cid wp14">
+  <w15:commentEx w15:paraId="109EDA5D" w15:done="0"/>
+</w15:commentsEx>
+</file>
+
+<file path=word/commentsIds.xml><?xml version="1.0" encoding="utf-8"?>
+<w16cid:commentsIds xmlns:wpc="http://schemas.microsoft.com/office/word/2010/wordprocessingCanvas" xmlns:cx="http://schemas.microsoft.com/office/drawing/2014/chartex" xmlns:cx1="http://schemas.microsoft.com/office/drawing/2015/9/8/chartex" xmlns:cx2="http://schemas.microsoft.com/office/drawing/2015/10/21/chartex" xmlns:cx3="http://schemas.microsoft.com/office/drawing/2016/5/9/chartex" xmlns:cx4="http://schemas.microsoft.com/office/drawing/2016/5/10/chartex" xmlns:cx5="http://schemas.microsoft.com/office/drawing/2016/5/11/chartex" xmlns:cx6="http://schemas.microsoft.com/office/drawing/2016/5/12/chartex" xmlns:cx7="http://schemas.microsoft.com/office/drawing/2016/5/13/chartex" xmlns:cx8="http://schemas.microsoft.com/office/drawing/2016/5/14/chartex" xmlns:mc="http://schemas.openxmlformats.org/markup-compatibility/2006" xmlns:aink="http://schemas.microsoft.com/office/drawing/2016/ink" xmlns:am3d="http://schemas.microsoft.com/office/drawing/2017/model3d" xmlns:o="urn:schemas-microsoft-com:office:office" xmlns:r="http://schemas.openxmlformats.org/officeDocument/2006/relationships" xmlns:m="http://schemas.openxmlformats.org/officeDocument/2006/math" xmlns:v="urn:schemas-microsoft-com:vml" xmlns:wp14="http://schemas.microsoft.com/office/word/2010/wordprocessingDrawing" xmlns:wp="http://schemas.openxmlformats.org/drawingml/2006/wordprocessingDrawing" xmlns:w10="urn:schemas-microsoft-com:office:word" xmlns:w="http://schemas.openxmlformats.org/wordprocessingml/2006/main" xmlns:w14="http://schemas.microsoft.com/office/word/2010/wordml" xmlns:w15="http://schemas.microsoft.com/office/word/2012/wordml" xmlns:w16cid="http://schemas.microsoft.com/office/word/2016/wordml/cid" xmlns:w16se="http://schemas.microsoft.com/office/word/2015/wordml/symex" xmlns:wpg="http://schemas.microsoft.com/office/word/2010/wordprocessingGroup" xmlns:wpi="http://schemas.microsoft.com/office/word/2010/wordprocessingInk" xmlns:wne="http://schemas.microsoft.com/office/word/2006/wordml" xmlns:wps="http://schemas.microsoft.com/office/word/2010/wordprocessingShape" mc:Ignorable="w14 w15 w16se w16cid wp14">
+  <w16cid:commentId w16cid:paraId="109EDA5D" w16cid:durableId="1F829A36"/>
+</w16cid:commentsIds>
 </file>
 
 <file path=word/endnotes.xml><?xml version="1.0" encoding="utf-8"?>
@@ -8445,6 +8491,14 @@
     <w:abstractNumId w:val="2"/>
   </w:num>
 </w:numbering>
+</file>
+
+<file path=word/people.xml><?xml version="1.0" encoding="utf-8"?>
+<w15:people xmlns:wpc="http://schemas.microsoft.com/office/word/2010/wordprocessingCanvas" xmlns:cx="http://schemas.microsoft.com/office/drawing/2014/chartex" xmlns:cx1="http://schemas.microsoft.com/office/drawing/2015/9/8/chartex" xmlns:cx2="http://schemas.microsoft.com/office/drawing/2015/10/21/chartex" xmlns:cx3="http://schemas.microsoft.com/office/drawing/2016/5/9/chartex" xmlns:cx4="http://schemas.microsoft.com/office/drawing/2016/5/10/chartex" xmlns:cx5="http://schemas.microsoft.com/office/drawing/2016/5/11/chartex" xmlns:cx6="http://schemas.microsoft.com/office/drawing/2016/5/12/chartex" xmlns:cx7="http://schemas.microsoft.com/office/drawing/2016/5/13/chartex" xmlns:cx8="http://schemas.microsoft.com/office/drawing/2016/5/14/chartex" xmlns:mc="http://schemas.openxmlformats.org/markup-compatibility/2006" xmlns:aink="http://schemas.microsoft.com/office/drawing/2016/ink" xmlns:am3d="http://schemas.microsoft.com/office/drawing/2017/model3d" xmlns:o="urn:schemas-microsoft-com:office:office" xmlns:r="http://schemas.openxmlformats.org/officeDocument/2006/relationships" xmlns:m="http://schemas.openxmlformats.org/officeDocument/2006/math" xmlns:v="urn:schemas-microsoft-com:vml" xmlns:wp14="http://schemas.microsoft.com/office/word/2010/wordprocessingDrawing" xmlns:wp="http://schemas.openxmlformats.org/drawingml/2006/wordprocessingDrawing" xmlns:w10="urn:schemas-microsoft-com:office:word" xmlns:w="http://schemas.openxmlformats.org/wordprocessingml/2006/main" xmlns:w14="http://schemas.microsoft.com/office/word/2010/wordml" xmlns:w15="http://schemas.microsoft.com/office/word/2012/wordml" xmlns:w16cid="http://schemas.microsoft.com/office/word/2016/wordml/cid" xmlns:w16se="http://schemas.microsoft.com/office/word/2015/wordml/symex" xmlns:wpg="http://schemas.microsoft.com/office/word/2010/wordprocessingGroup" xmlns:wpi="http://schemas.microsoft.com/office/word/2010/wordprocessingInk" xmlns:wne="http://schemas.microsoft.com/office/word/2006/wordml" xmlns:wps="http://schemas.microsoft.com/office/word/2010/wordprocessingShape" mc:Ignorable="w14 w15 w16se w16cid wp14">
+  <w15:person w15:author="Sergio Sanz Sacristán">
+    <w15:presenceInfo w15:providerId="Windows Live" w15:userId="648d923e5d052600"/>
+  </w15:person>
+</w15:people>
 </file>
 
 <file path=word/styles.xml><?xml version="1.0" encoding="utf-8"?>
@@ -9342,6 +9396,76 @@
       <w:szCs w:val="21"/>
     </w:rPr>
   </w:style>
+  <w:style w:type="character" w:styleId="Refdecomentario">
+    <w:name w:val="annotation reference"/>
+    <w:basedOn w:val="Fuentedeprrafopredeter"/>
+    <w:uiPriority w:val="99"/>
+    <w:semiHidden/>
+    <w:unhideWhenUsed/>
+    <w:rsid w:val="004B12C0"/>
+    <w:rPr>
+      <w:sz w:val="16"/>
+      <w:szCs w:val="16"/>
+    </w:rPr>
+  </w:style>
+  <w:style w:type="paragraph" w:styleId="Textocomentario">
+    <w:name w:val="annotation text"/>
+    <w:basedOn w:val="Normal"/>
+    <w:link w:val="TextocomentarioCar"/>
+    <w:uiPriority w:val="99"/>
+    <w:semiHidden/>
+    <w:unhideWhenUsed/>
+    <w:rsid w:val="004B12C0"/>
+    <w:pPr>
+      <w:spacing w:line="240" w:lineRule="auto"/>
+    </w:pPr>
+    <w:rPr>
+      <w:sz w:val="20"/>
+      <w:szCs w:val="20"/>
+    </w:rPr>
+  </w:style>
+  <w:style w:type="character" w:customStyle="1" w:styleId="TextocomentarioCar">
+    <w:name w:val="Texto comentario Car"/>
+    <w:basedOn w:val="Fuentedeprrafopredeter"/>
+    <w:link w:val="Textocomentario"/>
+    <w:uiPriority w:val="99"/>
+    <w:semiHidden/>
+    <w:rsid w:val="004B12C0"/>
+    <w:rPr>
+      <w:rFonts w:eastAsiaTheme="minorEastAsia"/>
+      <w:sz w:val="20"/>
+      <w:szCs w:val="20"/>
+    </w:rPr>
+  </w:style>
+  <w:style w:type="paragraph" w:styleId="Asuntodelcomentario">
+    <w:name w:val="annotation subject"/>
+    <w:basedOn w:val="Textocomentario"/>
+    <w:next w:val="Textocomentario"/>
+    <w:link w:val="AsuntodelcomentarioCar"/>
+    <w:uiPriority w:val="99"/>
+    <w:semiHidden/>
+    <w:unhideWhenUsed/>
+    <w:rsid w:val="004B12C0"/>
+    <w:rPr>
+      <w:b/>
+      <w:bCs/>
+    </w:rPr>
+  </w:style>
+  <w:style w:type="character" w:customStyle="1" w:styleId="AsuntodelcomentarioCar">
+    <w:name w:val="Asunto del comentario Car"/>
+    <w:basedOn w:val="TextocomentarioCar"/>
+    <w:link w:val="Asuntodelcomentario"/>
+    <w:uiPriority w:val="99"/>
+    <w:semiHidden/>
+    <w:rsid w:val="004B12C0"/>
+    <w:rPr>
+      <w:rFonts w:eastAsiaTheme="minorEastAsia"/>
+      <w:b/>
+      <w:bCs/>
+      <w:sz w:val="20"/>
+      <w:szCs w:val="20"/>
+    </w:rPr>
+  </w:style>
 </w:styles>
 </file>
 

</xml_diff>